<commit_message>
adding settlement details part 1
</commit_message>
<xml_diff>
--- a/app/backend/tooling/docs/settlement_docs.docx
+++ b/app/backend/tooling/docs/settlement_docs.docx
@@ -733,7 +733,7 @@
                 <w:szCs w:val="20"/>
                 <w:lang w:val="es-CR"/>
               </w:rPr>
-              <w:t>ocupación</w:t>
+              <w:t>Jefatura</w:t>
             </w:r>
           </w:p>
         </w:tc>
@@ -772,7 +772,7 @@
                 <w:szCs w:val="20"/>
                 <w:lang w:val="es-CR"/>
               </w:rPr>
-              <w:t>role_name</w:t>
+              <w:t>jf_name</w:t>
             </w:r>
             <w:proofErr w:type="spellEnd"/>
             <w:r>
@@ -783,7 +783,29 @@
                 <w:szCs w:val="20"/>
                 <w:lang w:val="es-CR"/>
               </w:rPr>
-              <w:t xml:space="preserve"> }}</w:t>
+              <w:t xml:space="preserve"> }} {{  </w:t>
+            </w:r>
+            <w:proofErr w:type="spellStart"/>
+            <w:r>
+              <w:rPr>
+                <w:rFonts w:asciiTheme="minorBidi" w:hAnsiTheme="minorBidi" w:cstheme="minorBidi"/>
+                <w:color w:val="000000"/>
+                <w:sz w:val="18"/>
+                <w:szCs w:val="20"/>
+                <w:lang w:val="es-CR"/>
+              </w:rPr>
+              <w:t>jf_lastname</w:t>
+            </w:r>
+            <w:proofErr w:type="spellEnd"/>
+            <w:r>
+              <w:rPr>
+                <w:rFonts w:asciiTheme="minorBidi" w:hAnsiTheme="minorBidi" w:cstheme="minorBidi"/>
+                <w:color w:val="000000"/>
+                <w:sz w:val="18"/>
+                <w:szCs w:val="20"/>
+                <w:lang w:val="es-CR"/>
+              </w:rPr>
+              <w:t xml:space="preserve"> }} {{  jf_lastname2 }}</w:t>
             </w:r>
           </w:p>
         </w:tc>
@@ -803,16 +825,6 @@
                 <w:lang w:val="es-CR"/>
               </w:rPr>
             </w:pPr>
-            <w:r>
-              <w:rPr>
-                <w:rFonts w:asciiTheme="minorBidi" w:hAnsiTheme="minorBidi" w:cstheme="minorBidi"/>
-                <w:color w:val="000000" w:themeColor="text1"/>
-                <w:sz w:val="15"/>
-                <w:szCs w:val="20"/>
-                <w:lang w:val="es-CR"/>
-              </w:rPr>
-              <w:t>Frecuencia</w:t>
-            </w:r>
           </w:p>
         </w:tc>
         <w:tc>
@@ -831,17 +843,6 @@
                 <w:lang w:val="es-CR"/>
               </w:rPr>
             </w:pPr>
-            <w:r>
-              <w:rPr>
-                <w:rFonts w:asciiTheme="minorBidi" w:hAnsiTheme="minorBidi" w:cstheme="minorBidi"/>
-                <w:noProof/>
-                <w:color w:val="000000"/>
-                <w:sz w:val="18"/>
-                <w:szCs w:val="20"/>
-                <w:lang w:val="es-CR"/>
-              </w:rPr>
-              <w:t>{{ payment_frecuent }}</w:t>
-            </w:r>
           </w:p>
         </w:tc>
       </w:tr>
@@ -1241,7 +1242,7 @@
                 <w:szCs w:val="16"/>
                 <w:lang w:val="es-CR"/>
               </w:rPr>
-              <w:t>Días de Vacaciones</w:t>
+              <w:t>Planilla a la fecha</w:t>
             </w:r>
           </w:p>
         </w:tc>
@@ -1279,17 +1280,17 @@
                 <w:szCs w:val="16"/>
                 <w:lang w:val="es-CR"/>
               </w:rPr>
-              <w:t>vacation_</w:t>
-            </w:r>
-            <w:r>
-              <w:rPr>
-                <w:rFonts w:asciiTheme="minorBidi" w:eastAsia="Times New Roman" w:hAnsiTheme="minorBidi" w:cstheme="minorBidi"/>
-                <w:color w:val="000000"/>
-                <w:sz w:val="16"/>
-                <w:szCs w:val="16"/>
-                <w:lang w:val="es-CR"/>
-              </w:rPr>
-              <w:t>amount</w:t>
+              <w:t>payroll</w:t>
+            </w:r>
+            <w:r>
+              <w:rPr>
+                <w:rFonts w:asciiTheme="minorBidi" w:eastAsia="Times New Roman" w:hAnsiTheme="minorBidi" w:cstheme="minorBidi"/>
+                <w:color w:val="000000"/>
+                <w:sz w:val="16"/>
+                <w:szCs w:val="16"/>
+                <w:lang w:val="es-CR"/>
+              </w:rPr>
+              <w:t>_amount</w:t>
             </w:r>
             <w:proofErr w:type="spellEnd"/>
             <w:r>
@@ -1389,6 +1390,7 @@
         <w:tc>
           <w:tcPr>
             <w:tcW w:w="2070" w:type="dxa"/>
+            <w:vMerge w:val="restart"/>
             <w:shd w:val="clear" w:color="auto" w:fill="F2F2F2" w:themeFill="background1" w:themeFillShade="F2"/>
             <w:vAlign w:val="center"/>
           </w:tcPr>
@@ -1402,65 +1404,24 @@
                 <w:lang w:val="es-CR"/>
               </w:rPr>
             </w:pPr>
-            <w:r>
-              <w:rPr>
-                <w:rFonts w:asciiTheme="minorBidi" w:eastAsia="Times New Roman" w:hAnsiTheme="minorBidi" w:cstheme="minorBidi"/>
-                <w:color w:val="000000"/>
-                <w:sz w:val="15"/>
-                <w:szCs w:val="16"/>
-                <w:lang w:val="es-CR"/>
-              </w:rPr>
-              <w:t>Planilla a la fecha</w:t>
-            </w:r>
           </w:p>
         </w:tc>
         <w:tc>
           <w:tcPr>
             <w:tcW w:w="2695" w:type="dxa"/>
-            <w:vAlign w:val="center"/>
-          </w:tcPr>
-          <w:p>
-            <w:pPr>
-              <w:rPr>
-                <w:rFonts w:asciiTheme="minorBidi" w:eastAsia="Times New Roman" w:hAnsiTheme="minorBidi" w:cstheme="minorBidi"/>
-                <w:color w:val="000000"/>
-                <w:sz w:val="16"/>
-                <w:szCs w:val="16"/>
-                <w:lang w:val="es-CR"/>
-              </w:rPr>
-            </w:pPr>
-            <w:r>
-              <w:rPr>
-                <w:rFonts w:asciiTheme="minorBidi" w:eastAsia="Times New Roman" w:hAnsiTheme="minorBidi" w:cstheme="minorBidi"/>
-                <w:color w:val="000000"/>
-                <w:sz w:val="16"/>
-                <w:szCs w:val="16"/>
-                <w:lang w:val="es-CR"/>
-              </w:rPr>
-              <w:t xml:space="preserve">{{ </w:t>
-            </w:r>
-            <w:proofErr w:type="spellStart"/>
-            <w:r>
-              <w:rPr>
-                <w:rFonts w:asciiTheme="minorBidi" w:eastAsia="Times New Roman" w:hAnsiTheme="minorBidi" w:cstheme="minorBidi"/>
-                <w:color w:val="000000"/>
-                <w:sz w:val="16"/>
-                <w:szCs w:val="16"/>
-                <w:lang w:val="es-CR"/>
-              </w:rPr>
-              <w:t>up_today_net_amount</w:t>
-            </w:r>
-            <w:proofErr w:type="spellEnd"/>
-            <w:r>
-              <w:rPr>
-                <w:rFonts w:asciiTheme="minorBidi" w:eastAsia="Times New Roman" w:hAnsiTheme="minorBidi" w:cstheme="minorBidi"/>
-                <w:color w:val="000000"/>
-                <w:sz w:val="16"/>
-                <w:szCs w:val="16"/>
-                <w:lang w:val="es-CR"/>
-              </w:rPr>
-              <w:t xml:space="preserve"> }}</w:t>
-            </w:r>
+            <w:vMerge w:val="restart"/>
+            <w:vAlign w:val="center"/>
+          </w:tcPr>
+          <w:p>
+            <w:pPr>
+              <w:rPr>
+                <w:rFonts w:asciiTheme="minorBidi" w:eastAsia="Times New Roman" w:hAnsiTheme="minorBidi" w:cstheme="minorBidi"/>
+                <w:color w:val="000000"/>
+                <w:sz w:val="16"/>
+                <w:szCs w:val="16"/>
+                <w:lang w:val="es-CR"/>
+              </w:rPr>
+            </w:pPr>
           </w:p>
         </w:tc>
         <w:tc>
@@ -1522,7 +1483,7 @@
                 <w:sz w:val="16"/>
                 <w:szCs w:val="16"/>
               </w:rPr>
-              <w:t>up_to_date_bonus_amount</w:t>
+              <w:t>bonus_amount</w:t>
             </w:r>
             <w:proofErr w:type="spellEnd"/>
             <w:r>
@@ -1544,7 +1505,7 @@
         <w:tc>
           <w:tcPr>
             <w:tcW w:w="2070" w:type="dxa"/>
-            <w:vMerge w:val="restart"/>
+            <w:vMerge/>
             <w:shd w:val="clear" w:color="auto" w:fill="F2F2F2" w:themeFill="background1" w:themeFillShade="F2"/>
             <w:vAlign w:val="center"/>
           </w:tcPr>
@@ -1562,7 +1523,7 @@
         <w:tc>
           <w:tcPr>
             <w:tcW w:w="2695" w:type="dxa"/>
-            <w:vMerge w:val="restart"/>
+            <w:vMerge/>
             <w:vAlign w:val="center"/>
           </w:tcPr>
           <w:p>
@@ -1626,57 +1587,7 @@
                 <w:szCs w:val="16"/>
                 <w:lang w:val="es-CR"/>
               </w:rPr>
-              <w:t>{{</w:t>
-            </w:r>
-            <w:r>
-              <w:rPr>
-                <w:rFonts w:asciiTheme="minorBidi" w:eastAsia="Times New Roman" w:hAnsiTheme="minorBidi" w:cstheme="minorBidi"/>
-                <w:color w:val="000000"/>
-                <w:sz w:val="16"/>
-                <w:szCs w:val="16"/>
-                <w:lang w:val="es-CR"/>
-              </w:rPr>
-              <w:t xml:space="preserve"> </w:t>
-            </w:r>
-            <w:proofErr w:type="spellStart"/>
-            <w:r>
-              <w:rPr>
-                <w:rFonts w:asciiTheme="minorBidi" w:eastAsia="Times New Roman" w:hAnsiTheme="minorBidi" w:cstheme="minorBidi"/>
-                <w:color w:val="000000"/>
-                <w:sz w:val="16"/>
-                <w:szCs w:val="16"/>
-                <w:lang w:val="es-CR"/>
-              </w:rPr>
-              <w:t>employer</w:t>
-            </w:r>
-            <w:proofErr w:type="spellEnd"/>
-            <w:r>
-              <w:rPr>
-                <w:rFonts w:asciiTheme="minorBidi" w:eastAsia="Times New Roman" w:hAnsiTheme="minorBidi" w:cstheme="minorBidi"/>
-                <w:color w:val="000000"/>
-                <w:sz w:val="16"/>
-                <w:szCs w:val="16"/>
-                <w:lang w:val="es-CR"/>
-              </w:rPr>
-              <w:t>_</w:t>
-            </w:r>
-            <w:r>
-              <w:rPr>
-                <w:rFonts w:asciiTheme="minorBidi" w:eastAsia="Times New Roman" w:hAnsiTheme="minorBidi" w:cstheme="minorBidi"/>
-                <w:color w:val="000000"/>
-                <w:sz w:val="16"/>
-                <w:szCs w:val="16"/>
-              </w:rPr>
-              <w:t>amount</w:t>
-            </w:r>
-            <w:r>
-              <w:rPr>
-                <w:rFonts w:asciiTheme="minorBidi" w:eastAsia="Times New Roman" w:hAnsiTheme="minorBidi" w:cstheme="minorBidi"/>
-                <w:color w:val="000000"/>
-                <w:sz w:val="16"/>
-                <w:szCs w:val="16"/>
-              </w:rPr>
-              <w:t xml:space="preserve"> }}</w:t>
+              <w:t>N/A</w:t>
             </w:r>
           </w:p>
         </w:tc>

</xml_diff>

<commit_message>
10/08/2025 completing settlement details part2
</commit_message>
<xml_diff>
--- a/app/backend/tooling/docs/settlement_docs.docx
+++ b/app/backend/tooling/docs/settlement_docs.docx
@@ -1198,7 +1198,27 @@
                 <w:szCs w:val="16"/>
                 <w:lang w:val="es-CR"/>
               </w:rPr>
-              <w:t>cesantía_amount</w:t>
+              <w:t>cesan</w:t>
+            </w:r>
+            <w:r>
+              <w:rPr>
+                <w:rFonts w:asciiTheme="minorBidi" w:eastAsia="Times New Roman" w:hAnsiTheme="minorBidi" w:cstheme="minorBidi"/>
+                <w:color w:val="000000"/>
+                <w:sz w:val="16"/>
+                <w:szCs w:val="16"/>
+                <w:lang w:val="es-CR"/>
+              </w:rPr>
+              <w:t>tia</w:t>
+            </w:r>
+            <w:r>
+              <w:rPr>
+                <w:rFonts w:asciiTheme="minorBidi" w:eastAsia="Times New Roman" w:hAnsiTheme="minorBidi" w:cstheme="minorBidi"/>
+                <w:color w:val="000000"/>
+                <w:sz w:val="16"/>
+                <w:szCs w:val="16"/>
+                <w:lang w:val="es-CR"/>
+              </w:rPr>
+              <w:t>_amount</w:t>
             </w:r>
             <w:proofErr w:type="spellEnd"/>
             <w:r>

</xml_diff>

<commit_message>
11-03-2025 phase final: adding settlement validations
</commit_message>
<xml_diff>
--- a/app/backend/tooling/docs/settlement_docs.docx
+++ b/app/backend/tooling/docs/settlement_docs.docx
@@ -262,9 +262,9 @@
         <w:gridCol w:w="1516"/>
         <w:gridCol w:w="2520"/>
         <w:gridCol w:w="540"/>
-        <w:gridCol w:w="2430"/>
-        <w:gridCol w:w="1440"/>
-        <w:gridCol w:w="2340"/>
+        <w:gridCol w:w="2169"/>
+        <w:gridCol w:w="1530"/>
+        <w:gridCol w:w="2511"/>
       </w:tblGrid>
       <w:tr>
         <w:trPr>
@@ -299,7 +299,7 @@
         </w:tc>
         <w:tc>
           <w:tcPr>
-            <w:tcW w:w="5490" w:type="dxa"/>
+            <w:tcW w:w="5229" w:type="dxa"/>
             <w:gridSpan w:val="3"/>
             <w:vAlign w:val="center"/>
           </w:tcPr>
@@ -371,7 +371,7 @@
         </w:tc>
         <w:tc>
           <w:tcPr>
-            <w:tcW w:w="1440" w:type="dxa"/>
+            <w:tcW w:w="1530" w:type="dxa"/>
             <w:shd w:val="clear" w:color="auto" w:fill="DEEAF6" w:themeFill="accent1" w:themeFillTint="33"/>
             <w:vAlign w:val="center"/>
           </w:tcPr>
@@ -399,7 +399,7 @@
         </w:tc>
         <w:tc>
           <w:tcPr>
-            <w:tcW w:w="2340" w:type="dxa"/>
+            <w:tcW w:w="2511" w:type="dxa"/>
             <w:vAlign w:val="center"/>
           </w:tcPr>
           <w:p>
@@ -558,7 +558,7 @@
         </w:tc>
         <w:tc>
           <w:tcPr>
-            <w:tcW w:w="2430" w:type="dxa"/>
+            <w:tcW w:w="2169" w:type="dxa"/>
             <w:vAlign w:val="center"/>
           </w:tcPr>
           <w:p>
@@ -617,7 +617,7 @@
         </w:tc>
         <w:tc>
           <w:tcPr>
-            <w:tcW w:w="1440" w:type="dxa"/>
+            <w:tcW w:w="1530" w:type="dxa"/>
             <w:shd w:val="clear" w:color="auto" w:fill="DEEAF6" w:themeFill="accent1" w:themeFillTint="33"/>
             <w:vAlign w:val="center"/>
           </w:tcPr>
@@ -655,7 +655,7 @@
         </w:tc>
         <w:tc>
           <w:tcPr>
-            <w:tcW w:w="2340" w:type="dxa"/>
+            <w:tcW w:w="2511" w:type="dxa"/>
             <w:vAlign w:val="center"/>
           </w:tcPr>
           <w:p>
@@ -739,7 +739,7 @@
         </w:tc>
         <w:tc>
           <w:tcPr>
-            <w:tcW w:w="5490" w:type="dxa"/>
+            <w:tcW w:w="5229" w:type="dxa"/>
             <w:gridSpan w:val="3"/>
             <w:vAlign w:val="center"/>
           </w:tcPr>
@@ -811,7 +811,7 @@
         </w:tc>
         <w:tc>
           <w:tcPr>
-            <w:tcW w:w="1440" w:type="dxa"/>
+            <w:tcW w:w="1530" w:type="dxa"/>
             <w:shd w:val="clear" w:color="auto" w:fill="DEEAF6" w:themeFill="accent1" w:themeFillTint="33"/>
             <w:vAlign w:val="center"/>
           </w:tcPr>
@@ -825,11 +825,155 @@
                 <w:lang w:val="es-CR"/>
               </w:rPr>
             </w:pPr>
-          </w:p>
-        </w:tc>
-        <w:tc>
-          <w:tcPr>
-            <w:tcW w:w="2340" w:type="dxa"/>
+            <w:r>
+              <w:rPr>
+                <w:rFonts w:asciiTheme="minorBidi" w:hAnsiTheme="minorBidi" w:cstheme="minorBidi"/>
+                <w:color w:val="000000" w:themeColor="text1"/>
+                <w:sz w:val="15"/>
+                <w:szCs w:val="20"/>
+                <w:lang w:val="es-CR"/>
+              </w:rPr>
+              <w:t>Estado</w:t>
+            </w:r>
+          </w:p>
+        </w:tc>
+        <w:tc>
+          <w:tcPr>
+            <w:tcW w:w="2511" w:type="dxa"/>
+            <w:vAlign w:val="center"/>
+          </w:tcPr>
+          <w:p>
+            <w:pPr>
+              <w:rPr>
+                <w:rFonts w:asciiTheme="minorBidi" w:hAnsiTheme="minorBidi" w:cstheme="minorBidi"/>
+                <w:noProof/>
+                <w:color w:val="000000"/>
+                <w:sz w:val="18"/>
+                <w:szCs w:val="20"/>
+                <w:lang w:val="es-CR"/>
+              </w:rPr>
+            </w:pPr>
+            <w:r>
+              <w:rPr>
+                <w:rFonts w:asciiTheme="minorBidi" w:hAnsiTheme="minorBidi" w:cstheme="minorBidi"/>
+                <w:noProof/>
+                <w:color w:val="000000"/>
+                <w:sz w:val="18"/>
+                <w:szCs w:val="20"/>
+                <w:lang w:val="es-CR"/>
+              </w:rPr>
+              <w:t>{{ status }}</w:t>
+            </w:r>
+          </w:p>
+        </w:tc>
+      </w:tr>
+      <w:tr>
+        <w:trPr>
+          <w:trHeight w:val="419"/>
+        </w:trPr>
+        <w:tc>
+          <w:tcPr>
+            <w:tcW w:w="1516" w:type="dxa"/>
+            <w:shd w:val="clear" w:color="auto" w:fill="DEEAF6" w:themeFill="accent1" w:themeFillTint="33"/>
+            <w:vAlign w:val="center"/>
+          </w:tcPr>
+          <w:p>
+            <w:pPr>
+              <w:rPr>
+                <w:rFonts w:asciiTheme="minorBidi" w:hAnsiTheme="minorBidi" w:cstheme="minorBidi"/>
+                <w:color w:val="000000" w:themeColor="text1"/>
+                <w:sz w:val="15"/>
+                <w:szCs w:val="20"/>
+                <w:lang w:val="es-CR"/>
+              </w:rPr>
+            </w:pPr>
+            <w:r>
+              <w:rPr>
+                <w:rFonts w:asciiTheme="minorBidi" w:hAnsiTheme="minorBidi" w:cstheme="minorBidi"/>
+                <w:color w:val="000000" w:themeColor="text1"/>
+                <w:sz w:val="15"/>
+                <w:szCs w:val="20"/>
+                <w:lang w:val="es-CR"/>
+              </w:rPr>
+              <w:t>Tipo Liquidaci</w:t>
+            </w:r>
+            <w:r>
+              <w:rPr>
+                <w:rFonts w:asciiTheme="minorBidi" w:hAnsiTheme="minorBidi" w:cstheme="minorBidi"/>
+                <w:color w:val="000000" w:themeColor="text1"/>
+                <w:sz w:val="15"/>
+                <w:szCs w:val="20"/>
+                <w:lang w:val="es-CR"/>
+              </w:rPr>
+              <w:t>ó</w:t>
+            </w:r>
+            <w:r>
+              <w:rPr>
+                <w:rFonts w:asciiTheme="minorBidi" w:hAnsiTheme="minorBidi" w:cstheme="minorBidi"/>
+                <w:color w:val="000000" w:themeColor="text1"/>
+                <w:sz w:val="15"/>
+                <w:szCs w:val="20"/>
+                <w:lang w:val="es-CR"/>
+              </w:rPr>
+              <w:t>n</w:t>
+            </w:r>
+          </w:p>
+        </w:tc>
+        <w:tc>
+          <w:tcPr>
+            <w:tcW w:w="5229" w:type="dxa"/>
+            <w:gridSpan w:val="3"/>
+            <w:vAlign w:val="center"/>
+          </w:tcPr>
+          <w:p>
+            <w:pPr>
+              <w:rPr>
+                <w:rFonts w:asciiTheme="minorBidi" w:hAnsiTheme="minorBidi" w:cstheme="minorBidi"/>
+                <w:color w:val="000000"/>
+                <w:sz w:val="18"/>
+                <w:szCs w:val="20"/>
+                <w:lang w:val="es-CR"/>
+              </w:rPr>
+            </w:pPr>
+            <w:r>
+              <w:rPr>
+                <w:rFonts w:asciiTheme="minorBidi" w:hAnsiTheme="minorBidi" w:cstheme="minorBidi"/>
+                <w:color w:val="000000"/>
+                <w:sz w:val="18"/>
+                <w:szCs w:val="20"/>
+                <w:lang w:val="es-CR"/>
+              </w:rPr>
+              <w:t xml:space="preserve">{{ </w:t>
+            </w:r>
+            <w:proofErr w:type="spellStart"/>
+            <w:r>
+              <w:rPr>
+                <w:rFonts w:asciiTheme="minorBidi" w:hAnsiTheme="minorBidi" w:cstheme="minorBidi"/>
+                <w:color w:val="000000"/>
+                <w:sz w:val="18"/>
+                <w:szCs w:val="20"/>
+                <w:lang w:val="es-CR"/>
+              </w:rPr>
+              <w:t>settlement_type</w:t>
+            </w:r>
+            <w:proofErr w:type="spellEnd"/>
+            <w:r>
+              <w:rPr>
+                <w:rFonts w:asciiTheme="minorBidi" w:hAnsiTheme="minorBidi" w:cstheme="minorBidi"/>
+                <w:color w:val="000000"/>
+                <w:sz w:val="18"/>
+                <w:szCs w:val="20"/>
+                <w:lang w:val="es-CR"/>
+              </w:rPr>
+              <w:t xml:space="preserve"> }}</w:t>
+            </w:r>
+          </w:p>
+        </w:tc>
+        <w:tc>
+          <w:tcPr>
+            <w:tcW w:w="4041" w:type="dxa"/>
+            <w:gridSpan w:val="2"/>
+            <w:shd w:val="clear" w:color="auto" w:fill="DEEAF6" w:themeFill="accent1" w:themeFillTint="33"/>
             <w:vAlign w:val="center"/>
           </w:tcPr>
           <w:p>
@@ -1581,7 +1725,7 @@
                 <w:szCs w:val="16"/>
                 <w:lang w:val="es-CR"/>
               </w:rPr>
-              <w:t>Aporte Patronal (Asociación solidarista)</w:t>
+              <w:t>Preaviso</w:t>
             </w:r>
           </w:p>
         </w:tc>
@@ -1607,101 +1751,6 @@
                 <w:szCs w:val="16"/>
                 <w:lang w:val="es-CR"/>
               </w:rPr>
-              <w:t>N/A</w:t>
-            </w:r>
-          </w:p>
-        </w:tc>
-      </w:tr>
-      <w:tr>
-        <w:trPr>
-          <w:trHeight w:val="380"/>
-        </w:trPr>
-        <w:tc>
-          <w:tcPr>
-            <w:tcW w:w="2070" w:type="dxa"/>
-            <w:vMerge/>
-            <w:shd w:val="clear" w:color="auto" w:fill="F2F2F2" w:themeFill="background1" w:themeFillShade="F2"/>
-            <w:vAlign w:val="center"/>
-          </w:tcPr>
-          <w:p>
-            <w:pPr>
-              <w:rPr>
-                <w:rFonts w:asciiTheme="minorBidi" w:eastAsia="Times New Roman" w:hAnsiTheme="minorBidi" w:cstheme="minorBidi"/>
-                <w:color w:val="000000"/>
-                <w:sz w:val="15"/>
-                <w:szCs w:val="16"/>
-              </w:rPr>
-            </w:pPr>
-          </w:p>
-        </w:tc>
-        <w:tc>
-          <w:tcPr>
-            <w:tcW w:w="2695" w:type="dxa"/>
-            <w:vMerge/>
-            <w:vAlign w:val="center"/>
-          </w:tcPr>
-          <w:p>
-            <w:pPr>
-              <w:rPr>
-                <w:rFonts w:asciiTheme="minorBidi" w:eastAsia="Times New Roman" w:hAnsiTheme="minorBidi" w:cstheme="minorBidi"/>
-                <w:color w:val="000000"/>
-                <w:sz w:val="16"/>
-                <w:szCs w:val="16"/>
-              </w:rPr>
-            </w:pPr>
-          </w:p>
-        </w:tc>
-        <w:tc>
-          <w:tcPr>
-            <w:tcW w:w="2160" w:type="dxa"/>
-            <w:shd w:val="clear" w:color="auto" w:fill="F2F2F2" w:themeFill="background1" w:themeFillShade="F2"/>
-            <w:vAlign w:val="center"/>
-          </w:tcPr>
-          <w:p>
-            <w:pPr>
-              <w:rPr>
-                <w:rFonts w:asciiTheme="minorBidi" w:eastAsia="Times New Roman" w:hAnsiTheme="minorBidi" w:cstheme="minorBidi"/>
-                <w:color w:val="000000"/>
-                <w:sz w:val="16"/>
-                <w:szCs w:val="16"/>
-                <w:lang w:val="es-CR"/>
-              </w:rPr>
-            </w:pPr>
-            <w:r>
-              <w:rPr>
-                <w:rFonts w:asciiTheme="minorBidi" w:eastAsia="Times New Roman" w:hAnsiTheme="minorBidi" w:cstheme="minorBidi"/>
-                <w:color w:val="000000"/>
-                <w:sz w:val="15"/>
-                <w:szCs w:val="16"/>
-                <w:lang w:val="es-CR"/>
-              </w:rPr>
-              <w:t>Otros</w:t>
-            </w:r>
-          </w:p>
-        </w:tc>
-        <w:tc>
-          <w:tcPr>
-            <w:tcW w:w="3870" w:type="dxa"/>
-            <w:vAlign w:val="center"/>
-          </w:tcPr>
-          <w:p>
-            <w:pPr>
-              <w:rPr>
-                <w:rFonts w:asciiTheme="minorBidi" w:eastAsia="Times New Roman" w:hAnsiTheme="minorBidi" w:cstheme="minorBidi"/>
-                <w:color w:val="000000"/>
-                <w:sz w:val="16"/>
-                <w:szCs w:val="16"/>
-                <w:lang w:val="es-CR"/>
-              </w:rPr>
-            </w:pPr>
-            <w:r>
-              <w:rPr>
-                <w:rFonts w:asciiTheme="minorBidi" w:eastAsia="Times New Roman" w:hAnsiTheme="minorBidi" w:cstheme="minorBidi"/>
-                <w:color w:val="000000"/>
-                <w:sz w:val="16"/>
-                <w:szCs w:val="16"/>
-                <w:lang w:val="es-CR"/>
-              </w:rPr>
               <w:t xml:space="preserve">{{ </w:t>
             </w:r>
             <w:proofErr w:type="spellStart"/>
@@ -1713,7 +1762,17 @@
                 <w:szCs w:val="16"/>
                 <w:lang w:val="es-CR"/>
               </w:rPr>
-              <w:t>other_amount</w:t>
+              <w:t>precheck</w:t>
+            </w:r>
+            <w:r>
+              <w:rPr>
+                <w:rFonts w:asciiTheme="minorBidi" w:eastAsia="Times New Roman" w:hAnsiTheme="minorBidi" w:cstheme="minorBidi"/>
+                <w:color w:val="000000"/>
+                <w:sz w:val="16"/>
+                <w:szCs w:val="16"/>
+                <w:lang w:val="es-CR"/>
+              </w:rPr>
+              <w:t>_amount</w:t>
             </w:r>
             <w:proofErr w:type="spellEnd"/>
             <w:r>
@@ -1726,160 +1785,6 @@
               </w:rPr>
               <w:t xml:space="preserve"> }}</w:t>
             </w:r>
-          </w:p>
-        </w:tc>
-      </w:tr>
-      <w:tr>
-        <w:trPr>
-          <w:trHeight w:val="380"/>
-        </w:trPr>
-        <w:tc>
-          <w:tcPr>
-            <w:tcW w:w="2070" w:type="dxa"/>
-            <w:vMerge/>
-            <w:shd w:val="clear" w:color="auto" w:fill="F2F2F2" w:themeFill="background1" w:themeFillShade="F2"/>
-            <w:vAlign w:val="center"/>
-          </w:tcPr>
-          <w:p>
-            <w:pPr>
-              <w:rPr>
-                <w:rFonts w:asciiTheme="minorBidi" w:eastAsia="Times New Roman" w:hAnsiTheme="minorBidi" w:cstheme="minorBidi"/>
-                <w:color w:val="000000"/>
-                <w:sz w:val="15"/>
-                <w:szCs w:val="16"/>
-                <w:lang w:val="es-CR"/>
-              </w:rPr>
-            </w:pPr>
-          </w:p>
-        </w:tc>
-        <w:tc>
-          <w:tcPr>
-            <w:tcW w:w="2695" w:type="dxa"/>
-            <w:vMerge/>
-            <w:vAlign w:val="center"/>
-          </w:tcPr>
-          <w:p>
-            <w:pPr>
-              <w:rPr>
-                <w:rFonts w:asciiTheme="minorBidi" w:eastAsia="Times New Roman" w:hAnsiTheme="minorBidi" w:cstheme="minorBidi"/>
-                <w:color w:val="000000"/>
-                <w:sz w:val="16"/>
-                <w:szCs w:val="16"/>
-                <w:lang w:val="es-CR"/>
-              </w:rPr>
-            </w:pPr>
-          </w:p>
-        </w:tc>
-        <w:tc>
-          <w:tcPr>
-            <w:tcW w:w="2160" w:type="dxa"/>
-            <w:shd w:val="clear" w:color="auto" w:fill="F2F2F2" w:themeFill="background1" w:themeFillShade="F2"/>
-            <w:vAlign w:val="center"/>
-          </w:tcPr>
-          <w:p>
-            <w:pPr>
-              <w:rPr>
-                <w:rFonts w:asciiTheme="minorBidi" w:eastAsia="Times New Roman" w:hAnsiTheme="minorBidi" w:cstheme="minorBidi"/>
-                <w:color w:val="000000"/>
-                <w:sz w:val="16"/>
-                <w:szCs w:val="16"/>
-                <w:lang w:val="es-CR"/>
-              </w:rPr>
-            </w:pPr>
-          </w:p>
-        </w:tc>
-        <w:tc>
-          <w:tcPr>
-            <w:tcW w:w="3870" w:type="dxa"/>
-            <w:vAlign w:val="center"/>
-          </w:tcPr>
-          <w:p>
-            <w:pPr>
-              <w:rPr>
-                <w:rFonts w:asciiTheme="minorBidi" w:eastAsia="Times New Roman" w:hAnsiTheme="minorBidi" w:cstheme="minorBidi"/>
-                <w:color w:val="000000"/>
-                <w:sz w:val="16"/>
-                <w:szCs w:val="16"/>
-                <w:lang w:val="es-CR"/>
-              </w:rPr>
-            </w:pPr>
-          </w:p>
-        </w:tc>
-      </w:tr>
-      <w:tr>
-        <w:trPr>
-          <w:trHeight w:val="380"/>
-        </w:trPr>
-        <w:tc>
-          <w:tcPr>
-            <w:tcW w:w="2070" w:type="dxa"/>
-            <w:vMerge/>
-            <w:shd w:val="clear" w:color="auto" w:fill="F2F2F2" w:themeFill="background1" w:themeFillShade="F2"/>
-            <w:vAlign w:val="center"/>
-          </w:tcPr>
-          <w:p>
-            <w:pPr>
-              <w:rPr>
-                <w:rFonts w:asciiTheme="minorBidi" w:eastAsia="Times New Roman" w:hAnsiTheme="minorBidi" w:cstheme="minorBidi"/>
-                <w:color w:val="000000"/>
-                <w:sz w:val="15"/>
-                <w:szCs w:val="16"/>
-                <w:lang w:val="es-CR"/>
-              </w:rPr>
-            </w:pPr>
-          </w:p>
-        </w:tc>
-        <w:tc>
-          <w:tcPr>
-            <w:tcW w:w="2695" w:type="dxa"/>
-            <w:vMerge/>
-            <w:vAlign w:val="center"/>
-          </w:tcPr>
-          <w:p>
-            <w:pPr>
-              <w:rPr>
-                <w:rFonts w:asciiTheme="minorBidi" w:eastAsia="Times New Roman" w:hAnsiTheme="minorBidi" w:cstheme="minorBidi"/>
-                <w:color w:val="000000"/>
-                <w:sz w:val="16"/>
-                <w:szCs w:val="16"/>
-                <w:lang w:val="es-CR"/>
-              </w:rPr>
-            </w:pPr>
-          </w:p>
-        </w:tc>
-        <w:tc>
-          <w:tcPr>
-            <w:tcW w:w="2160" w:type="dxa"/>
-            <w:shd w:val="clear" w:color="auto" w:fill="F2F2F2" w:themeFill="background1" w:themeFillShade="F2"/>
-            <w:vAlign w:val="center"/>
-          </w:tcPr>
-          <w:p>
-            <w:pPr>
-              <w:rPr>
-                <w:rFonts w:asciiTheme="minorBidi" w:eastAsia="Times New Roman" w:hAnsiTheme="minorBidi" w:cstheme="minorBidi"/>
-                <w:color w:val="000000"/>
-                <w:sz w:val="16"/>
-                <w:szCs w:val="16"/>
-                <w:lang w:val="es-CR"/>
-              </w:rPr>
-            </w:pPr>
-          </w:p>
-        </w:tc>
-        <w:tc>
-          <w:tcPr>
-            <w:tcW w:w="3870" w:type="dxa"/>
-            <w:vAlign w:val="center"/>
-          </w:tcPr>
-          <w:p>
-            <w:pPr>
-              <w:rPr>
-                <w:rFonts w:asciiTheme="minorBidi" w:eastAsia="Times New Roman" w:hAnsiTheme="minorBidi" w:cstheme="minorBidi"/>
-                <w:color w:val="000000"/>
-                <w:sz w:val="16"/>
-                <w:szCs w:val="16"/>
-                <w:lang w:val="es-CR"/>
-              </w:rPr>
-            </w:pPr>
           </w:p>
         </w:tc>
       </w:tr>

</xml_diff>